<commit_message>
fixed lessons for UTF-8 Format
</commit_message>
<xml_diff>
--- a/lessons/All Functions.docx
+++ b/lessons/All Functions.docx
@@ -11,12 +11,11 @@
         <w:contextualSpacing w:val="0"/>
       </w:pPr>
       <w:bookmarkStart w:id="0" w:name="h.1jv2x5ppewf9" w:colFirst="0" w:colLast="0"/>
+      <w:bookmarkStart w:id="1" w:name="_GoBack"/>
       <w:bookmarkEnd w:id="0"/>
-      <w:r>
-        <w:t>F</w:t>
-      </w:r>
-      <w:r>
-        <w:t>unctions</w:t>
+      <w:bookmarkEnd w:id="1"/>
+      <w:r>
+        <w:t>Functions</w:t>
       </w:r>
     </w:p>
     <w:p>
@@ -159,25 +158,7 @@
           <w:color w:val="4F6228" w:themeColor="accent3" w:themeShade="80"/>
           <w:highlight w:val="white"/>
         </w:rPr>
-        <w:t xml:space="preserve"># </w:t>
-      </w:r>
-      <w:r>
-        <w:rPr>
-          <w:rFonts w:ascii="Consolas" w:eastAsia="Consolas" w:hAnsi="Consolas" w:cs="Consolas"/>
-          <w:b/>
-          <w:color w:val="4F6228" w:themeColor="accent3" w:themeShade="80"/>
-          <w:highlight w:val="white"/>
-        </w:rPr>
-        <w:t xml:space="preserve">draw color at (x, y) </w:t>
-      </w:r>
-      <w:r>
-        <w:rPr>
-          <w:rFonts w:ascii="Consolas" w:eastAsia="Consolas" w:hAnsi="Consolas" w:cs="Consolas"/>
-          <w:b/>
-          <w:color w:val="4F6228" w:themeColor="accent3" w:themeShade="80"/>
-          <w:highlight w:val="white"/>
-        </w:rPr>
-        <w:t>(default color = white</w:t>
+        <w:t># draw color at (x, y) (default color = white</w:t>
       </w:r>
       <w:r>
         <w:rPr>
@@ -335,16 +316,7 @@
           <w:color w:val="4F6228" w:themeColor="accent3" w:themeShade="80"/>
           <w:highlight w:val="white"/>
         </w:rPr>
-        <w:t xml:space="preserve">isplay </w:t>
-      </w:r>
-      <w:r>
-        <w:rPr>
-          <w:rFonts w:ascii="Consolas" w:eastAsia="Consolas" w:hAnsi="Consolas" w:cs="Consolas"/>
-          <w:b/>
-          <w:color w:val="4F6228" w:themeColor="accent3" w:themeShade="80"/>
-          <w:highlight w:val="white"/>
-        </w:rPr>
-        <w:t>string of characters</w:t>
+        <w:t>isplay string of characters</w:t>
       </w:r>
     </w:p>
     <w:p>
@@ -580,8 +552,8 @@
         <w:spacing w:line="360" w:lineRule="auto"/>
         <w:contextualSpacing w:val="0"/>
       </w:pPr>
-      <w:bookmarkStart w:id="1" w:name="h.fc7h8cxzq8kp" w:colFirst="0" w:colLast="0"/>
-      <w:bookmarkEnd w:id="1"/>
+      <w:bookmarkStart w:id="2" w:name="h.fc7h8cxzq8kp" w:colFirst="0" w:colLast="0"/>
+      <w:bookmarkEnd w:id="2"/>
       <w:r>
         <w:t>Built-in Color Constants</w:t>
       </w:r>
@@ -726,8 +698,8 @@
         <w:spacing w:line="360" w:lineRule="auto"/>
         <w:contextualSpacing w:val="0"/>
       </w:pPr>
-      <w:bookmarkStart w:id="2" w:name="h.2l5oj1ppqsoq" w:colFirst="0" w:colLast="0"/>
-      <w:bookmarkEnd w:id="2"/>
+      <w:bookmarkStart w:id="3" w:name="h.2l5oj1ppqsoq" w:colFirst="0" w:colLast="0"/>
+      <w:bookmarkEnd w:id="3"/>
       <w:r>
         <w:t>Examples</w:t>
       </w:r>
@@ -860,8 +832,6 @@
               </w:rPr>
               <w:t>a = 1;</w:t>
             </w:r>
-            <w:bookmarkStart w:id="3" w:name="_GoBack"/>
-            <w:bookmarkEnd w:id="3"/>
           </w:p>
           <w:p>
             <w:pPr>

</xml_diff>